<commit_message>
more updates to final exam notes
</commit_message>
<xml_diff>
--- a/English 1027f/Exam_study.docx
+++ b/English 1027f/Exam_study.docx
@@ -19,23 +19,7 @@
     </w:p>
     <w:p>
       <w:r>
-        <w:t xml:space="preserve">Setting – The time, place, and social circumstances in which a story takes place. Helps establish the “atmosphere” of a work, indicating the tone or </w:t>
-      </w:r>
-      <w:proofErr w:type="gramStart"/>
-      <w:r>
-        <w:t>manner in which</w:t>
-      </w:r>
-      <w:proofErr w:type="gramEnd"/>
-      <w:r>
-        <w:t xml:space="preserve"> the story is to be read. Often associated with genre: a foggy, gas-lamp lit street </w:t>
-      </w:r>
-      <w:proofErr w:type="gramStart"/>
-      <w:r>
-        <w:t>brings to mind</w:t>
-      </w:r>
-      <w:proofErr w:type="gramEnd"/>
-      <w:r>
-        <w:t xml:space="preserve"> the detective genre. Beyond establishing atmosphere and genre, the setting of a story can often play an active role in the story that follows.</w:t>
+        <w:t>Setting – The time, place, and social circumstances in which a story takes place. Helps establish the “atmosphere” of a work, indicating the tone or manner in which the story is to be read. Often associated with genre: a foggy, gas-lamp lit street brings to mind the detective genre. Beyond establishing atmosphere and genre, the setting of a story can often play an active role in the story that follows.</w:t>
       </w:r>
     </w:p>
     <w:p>
@@ -341,29 +325,13 @@
         <w:t>he author’s personal matter of expression. It is the result of the choices an author makes, with respect not only to subject matter, but to its presentation: elements of diction (word choice), syntax (the grammatical arrangement of words), figurative language (use of similes, metaphors, personification, alliteration, etc.), literary allusion, paragraph construction, and organization all contribute to the development of an author’s manner of expression.</w:t>
       </w:r>
       <w:r>
-        <w:t xml:space="preserve"> In some cases, an author’s narrative style is highly individualistic, so much so that a reader can almost immediately recognize a passage as having been written by a </w:t>
-      </w:r>
-      <w:proofErr w:type="gramStart"/>
-      <w:r>
-        <w:t>particular writer</w:t>
-      </w:r>
-      <w:proofErr w:type="gramEnd"/>
-      <w:r>
-        <w:t>, or in imitation of his or her style.</w:t>
+        <w:t xml:space="preserve"> In some cases, an author’s narrative style is highly individualistic, so much so that a reader can almost immediately recognize a passage as having been written by a particular writer, or in imitation of his or her style.</w:t>
       </w:r>
       <w:r>
         <w:t xml:space="preserve"> In other cases, a style may have no telltale marks of a strong personality, as in the “plain style” encouraged in the expository essay. </w:t>
       </w:r>
       <w:r>
-        <w:t xml:space="preserve">In assessing an author’s narrative </w:t>
-      </w:r>
-      <w:proofErr w:type="gramStart"/>
-      <w:r>
-        <w:t>style</w:t>
-      </w:r>
-      <w:proofErr w:type="gramEnd"/>
-      <w:r>
-        <w:t xml:space="preserve"> it is useful to consider such adjectives as</w:t>
+        <w:t>In assessing an author’s narrative style it is useful to consider such adjectives as</w:t>
       </w:r>
       <w:r>
         <w:t>:</w:t>
@@ -654,13 +622,8 @@
       <w:r>
         <w:t xml:space="preserve">Plot – The ways in which a narrator chooses to rearrange the events that make up a “story” to produce specific artistic and emotional effects. The plot is concerned with the underlying logic or patterns that connect one event to another. </w:t>
       </w:r>
-      <w:proofErr w:type="gramStart"/>
-      <w:r>
-        <w:t>Similar to</w:t>
-      </w:r>
-      <w:proofErr w:type="gramEnd"/>
-      <w:r>
-        <w:t xml:space="preserve"> the story, but can reject the chronological order of events to draw out different aspects (flashbacks, multiple viewpoints) to even change the genre.</w:t>
+      <w:r>
+        <w:t>Similar to the story, but can reject the chronological order of events to draw out different aspects (flashbacks, multiple viewpoints) to even change the genre.</w:t>
       </w:r>
       <w:r>
         <w:t xml:space="preserve"> </w:t>
@@ -719,7 +682,15 @@
         <w:rPr>
           <w:lang w:val="en-CA"/>
         </w:rPr>
-        <w:t>Focus – The way is which the author arranges our point of view so we see the events being described in a certain way (close or far)</w:t>
+        <w:t>Focus – The way in</w:t>
+      </w:r>
+      <w:bookmarkStart w:id="0" w:name="_GoBack"/>
+      <w:bookmarkEnd w:id="0"/>
+      <w:r>
+        <w:rPr>
+          <w:lang w:val="en-CA"/>
+        </w:rPr>
+        <w:t xml:space="preserve"> which the author arranges our point of view so we see the events being described in a certain way (close or far)</w:t>
       </w:r>
     </w:p>
     <w:p>
@@ -759,8 +730,285 @@
       </w:r>
     </w:p>
     <w:p>
-      <w:bookmarkStart w:id="0" w:name="_GoBack"/>
-      <w:bookmarkEnd w:id="0"/>
+      <w:pPr>
+        <w:rPr>
+          <w:lang w:val="en-CA"/>
+        </w:rPr>
+      </w:pPr>
+      <w:r>
+        <w:t>Absurd</w:t>
+      </w:r>
+      <w:r>
+        <w:t xml:space="preserve"> - </w:t>
+      </w:r>
+      <w:r>
+        <w:rPr>
+          <w:lang w:val="en-CA"/>
+        </w:rPr>
+        <w:t>The existential world view that each person is an isolated being cast into an uncaring universe which possesses no inherent truth or higher purpose.</w:t>
+      </w:r>
+      <w:r>
+        <w:rPr>
+          <w:lang w:val="en-CA"/>
+        </w:rPr>
+        <w:t xml:space="preserve"> The absurd carries the connotations of the grotesquely comic, laughing in the face of the apparent meaninglessness of human actions and beliefs.</w:t>
+      </w:r>
+      <w:r>
+        <w:rPr>
+          <w:lang w:val="en-CA"/>
+        </w:rPr>
+        <w:t xml:space="preserve"> A world without redemption.</w:t>
+      </w:r>
+    </w:p>
+    <w:p>
+      <w:pPr>
+        <w:rPr>
+          <w:lang w:val="en-CA"/>
+        </w:rPr>
+      </w:pPr>
+      <w:r>
+        <w:rPr>
+          <w:lang w:val="en-CA"/>
+        </w:rPr>
+        <w:t>Symbol – A word or phrase that signifies something beyond itself. Usually an abstract concept or idea of significant cultural, historical, or conceptual importance.</w:t>
+      </w:r>
+      <w:r>
+        <w:rPr>
+          <w:lang w:val="en-CA"/>
+        </w:rPr>
+        <w:t xml:space="preserve"> They are more suggestive than allegory; it can generate multiple meanings.</w:t>
+      </w:r>
+    </w:p>
+    <w:p>
+      <w:pPr>
+        <w:pStyle w:val="ListParagraph"/>
+        <w:numPr>
+          <w:ilvl w:val="0"/>
+          <w:numId w:val="5"/>
+        </w:numPr>
+      </w:pPr>
+      <w:r>
+        <w:t>Conventional – Shared or understood by most speakers familiar with customs of the society in which they live (ex. Maple leaf)</w:t>
+      </w:r>
+    </w:p>
+    <w:p>
+      <w:pPr>
+        <w:pStyle w:val="ListParagraph"/>
+        <w:numPr>
+          <w:ilvl w:val="0"/>
+          <w:numId w:val="5"/>
+        </w:numPr>
+      </w:pPr>
+      <w:r>
+        <w:t>Private – Accrues within the web of connections developed within a specific text (White whale in Moby Dick)</w:t>
+      </w:r>
+    </w:p>
+    <w:p>
+      <w:pPr>
+        <w:spacing w:after="0"/>
+      </w:pPr>
+      <w:r>
+        <w:t xml:space="preserve">Epic </w:t>
+      </w:r>
+      <w:r>
+        <w:t>–</w:t>
+      </w:r>
+      <w:r>
+        <w:t xml:space="preserve"> </w:t>
+      </w:r>
+      <w:r>
+        <w:softHyphen/>
+      </w:r>
+      <w:r>
+        <w:t xml:space="preserve">A long narrative poem </w:t>
+      </w:r>
+      <w:r>
+        <w:t>that typically recounts the history or legends of a national hero. Literary critics distinguish between traditional and literary epics. Traditional epics were written versions of what had earlier been oral poems about a tribal or national hero during a war-like age. Literary epics, by contrast, were composed as written texts in imitation of the conventions of traditional epics.</w:t>
+      </w:r>
+    </w:p>
+    <w:p>
+      <w:pPr>
+        <w:numPr>
+          <w:ilvl w:val="0"/>
+          <w:numId w:val="7"/>
+        </w:numPr>
+        <w:spacing w:after="0"/>
+        <w:rPr>
+          <w:lang w:val="en-CA"/>
+        </w:rPr>
+      </w:pPr>
+      <w:r>
+        <w:rPr>
+          <w:lang w:val="en-CA"/>
+        </w:rPr>
+        <w:t>Large in scale, memorable, extraordinary</w:t>
+      </w:r>
+    </w:p>
+    <w:p>
+      <w:pPr>
+        <w:numPr>
+          <w:ilvl w:val="0"/>
+          <w:numId w:val="7"/>
+        </w:numPr>
+        <w:spacing w:after="0"/>
+        <w:rPr>
+          <w:lang w:val="en-CA"/>
+        </w:rPr>
+      </w:pPr>
+      <w:r>
+        <w:rPr>
+          <w:lang w:val="en-CA"/>
+        </w:rPr>
+        <w:t>Conventions: A national hero, set on an ample scale (both worldly and other worldly), grand action of superhuman deeds</w:t>
+      </w:r>
+    </w:p>
+    <w:p>
+      <w:pPr>
+        <w:numPr>
+          <w:ilvl w:val="0"/>
+          <w:numId w:val="7"/>
+        </w:numPr>
+        <w:spacing w:after="0"/>
+        <w:rPr>
+          <w:lang w:val="en-CA"/>
+        </w:rPr>
+      </w:pPr>
+      <w:r>
+        <w:rPr>
+          <w:lang w:val="en-CA"/>
+        </w:rPr>
+        <w:t>Gods and other supernatural beings take an active part</w:t>
+      </w:r>
+    </w:p>
+    <w:p>
+      <w:pPr>
+        <w:numPr>
+          <w:ilvl w:val="0"/>
+          <w:numId w:val="7"/>
+        </w:numPr>
+        <w:spacing w:after="120"/>
+        <w:rPr>
+          <w:lang w:val="en-CA"/>
+        </w:rPr>
+      </w:pPr>
+      <w:r>
+        <w:rPr>
+          <w:lang w:val="en-CA"/>
+        </w:rPr>
+        <w:t>Narrative style: elevated, ceremonial tone, highly formal</w:t>
+      </w:r>
+    </w:p>
+    <w:p>
+      <w:pPr>
+        <w:spacing w:after="120"/>
+        <w:rPr>
+          <w:lang w:val="en-CA"/>
+        </w:rPr>
+      </w:pPr>
+      <w:r>
+        <w:rPr>
+          <w:lang w:val="en-CA"/>
+        </w:rPr>
+        <w:lastRenderedPageBreak/>
+        <w:t>Tragedy – Stories that result in a disastrous conclusion for the protagonist.</w:t>
+      </w:r>
+      <w:r>
+        <w:rPr>
+          <w:lang w:val="en-CA"/>
+        </w:rPr>
+        <w:t xml:space="preserve"> Aristotle suggests that the hero of a tragedy will better elicit both pity and terror if he is neither wholly good nor wholly bad, but rather a mixture of both. He must be a noble type, a man who in stature or status is evidently superior to the common lot of men. Tragedy details how such a noble figure suffers a change in fortune from his “tragic flaw.” Tragedy is first and foremost driven by its plot, the arrangement or sequencing of incidents. It was designed to amplify the audience’s pent up store of emotion, feelings </w:t>
+      </w:r>
+      <w:r>
+        <w:rPr>
+          <w:lang w:val="en-CA"/>
+        </w:rPr>
+        <w:t>which it would then release in a sudden cathartic “purging” that was thought to be healthy for both individuals and the society as a whole.</w:t>
+      </w:r>
+    </w:p>
+    <w:p>
+      <w:pPr>
+        <w:spacing w:after="120"/>
+        <w:rPr>
+          <w:lang w:val="en-CA"/>
+        </w:rPr>
+      </w:pPr>
+      <w:r>
+        <w:rPr>
+          <w:lang w:val="en-CA"/>
+        </w:rPr>
+        <w:t>Catharsis – The violent release of pent up emotion. Defined by Aristotle in reference to tragedy’s in ancient Greek. Happens in the meeting of terror and pity. Thought to be important for the society</w:t>
+      </w:r>
+      <w:r>
+        <w:rPr>
+          <w:lang w:val="en-CA"/>
+        </w:rPr>
+        <w:t>.</w:t>
+      </w:r>
+    </w:p>
+    <w:p>
+      <w:pPr>
+        <w:spacing w:after="120"/>
+        <w:rPr>
+          <w:lang w:val="en-CA"/>
+        </w:rPr>
+      </w:pPr>
+      <w:r>
+        <w:rPr>
+          <w:lang w:val="en-CA"/>
+        </w:rPr>
+        <w:t xml:space="preserve">The Novel – </w:t>
+      </w:r>
+      <w:r>
+        <w:rPr>
+          <w:lang w:val="en-CA"/>
+        </w:rPr>
+        <w:t>Grew out of prose romance, takes contemporary society and its manners as its subject matter. Tighter plot, deeper characters, more realistic</w:t>
+      </w:r>
+      <w:r>
+        <w:rPr>
+          <w:lang w:val="en-CA"/>
+        </w:rPr>
+        <w:t xml:space="preserve"> than its predecessor</w:t>
+      </w:r>
+      <w:r>
+        <w:rPr>
+          <w:lang w:val="en-CA"/>
+        </w:rPr>
+        <w:t>.</w:t>
+      </w:r>
+      <w:r>
+        <w:rPr>
+          <w:lang w:val="en-CA"/>
+        </w:rPr>
+        <w:t xml:space="preserve"> Proven to be a feminine genre, tells the story of ordinary characters.</w:t>
+      </w:r>
+    </w:p>
+    <w:p>
+      <w:r>
+        <w:t>Irony – A literary device that allows the reader to distinguish between the perception of an event and its underlying reality.</w:t>
+      </w:r>
+      <w:r>
+        <w:t xml:space="preserve"> The most obvious form, verbal irony, occurs when someone says something that literally means one thing, but which is intended to mean quite the opposite. The form that characterizes Austen’s novels is known as dramatic irony: saying or doing something while unaware of its ironic contrast to the whole truth. The truth is only available to the reader, who is able to infer from other scenes and the narrator’s own interpolations, that things are quite different to what the character believes they are.</w:t>
+      </w:r>
+    </w:p>
+    <w:p>
+      <w:r>
+        <w:t xml:space="preserve">Graphic Novel - </w:t>
+      </w:r>
+      <w:r>
+        <w:t>The graphic novel combines the use of text and images most commonly associated with the comic book form with the long-form narrative of the novel. Features deep plot and complex and well-rounded characters that have become the hallmark of so much modern literature. They have an aesthetic, philosophical, or political dimension to them that makes them something more than merely disposable commodities.</w:t>
+      </w:r>
+      <w:r>
+        <w:t xml:space="preserve"> </w:t>
+      </w:r>
+      <w:r>
+        <w:t>Two strands: one that comes out of comic books with superheroes, other comes out of the want to tell the stories of ordinary people.</w:t>
+      </w:r>
+    </w:p>
+    <w:p>
+      <w:r>
+        <w:t>Postmodernism – Refers to the experimental art and literature of the late twentieth century. This period was marked by an increasing skepticism to the idea that the world was a coherent and ordered domain, governed by rational laws, and hence knowable through human means. Truth was made rather than found or discovered. Postmodernism questioned ideas such as the “original,” the “authentic,” and even “reality” itself. Postmodern art celebrates the fake, the copy, and delights in the play of artificial surfaces over emotional depths, and privileges ironic distance over realism and sincerity.</w:t>
+      </w:r>
     </w:p>
     <w:p>
       <w:pPr>
@@ -778,43 +1026,378 @@
       </w:r>
     </w:p>
     <w:p>
-      <w:r>
+      <w:pPr>
+        <w:rPr>
+          <w:u w:val="single"/>
+        </w:rPr>
+      </w:pPr>
+      <w:r>
+        <w:rPr>
+          <w:u w:val="single"/>
+        </w:rPr>
         <w:t>The Zebra Storyteller – Spencer Holst</w:t>
       </w:r>
     </w:p>
     <w:p>
-      <w:r>
+      <w:pPr>
+        <w:rPr>
+          <w:u w:val="single"/>
+        </w:rPr>
+      </w:pPr>
+      <w:r>
+        <w:rPr>
+          <w:u w:val="single"/>
+        </w:rPr>
         <w:t>The Fall of the House of Usher – Edgar Allan Poe</w:t>
       </w:r>
     </w:p>
     <w:p>
       <w:r>
+        <w:t>Setting:</w:t>
+      </w:r>
+    </w:p>
+    <w:p>
+      <w:r>
+        <w:t>Diction:</w:t>
+      </w:r>
+    </w:p>
+    <w:p>
+      <w:r>
+        <w:t>Syntax:</w:t>
+      </w:r>
+    </w:p>
+    <w:p>
+      <w:r>
+        <w:lastRenderedPageBreak/>
+        <w:t>Atmosphere:</w:t>
+      </w:r>
+    </w:p>
+    <w:p>
+      <w:r>
+        <w:t xml:space="preserve">Characters: </w:t>
+      </w:r>
+    </w:p>
+    <w:p>
+      <w:r>
+        <w:t>Narrative style:</w:t>
+      </w:r>
+      <w:r>
+        <w:t xml:space="preserve"> Abstract, literary, connotative</w:t>
+      </w:r>
+      <w:r>
+        <w:t>, poetic</w:t>
+      </w:r>
+    </w:p>
+    <w:p>
+      <w:r>
+        <w:t>Narrative p</w:t>
+      </w:r>
+      <w:r>
+        <w:t>erspective:</w:t>
+      </w:r>
+    </w:p>
+    <w:p>
+      <w:r>
+        <w:t>Genre:</w:t>
+      </w:r>
+    </w:p>
+    <w:p>
+      <w:r>
+        <w:t>Plot:</w:t>
+      </w:r>
+    </w:p>
+    <w:p/>
+    <w:p>
+      <w:pPr>
+        <w:rPr>
+          <w:u w:val="single"/>
+        </w:rPr>
+      </w:pPr>
+      <w:r>
+        <w:rPr>
+          <w:u w:val="single"/>
+        </w:rPr>
         <w:t>Hills Like White Elephants – Ernest Hemingway</w:t>
       </w:r>
     </w:p>
     <w:p>
       <w:r>
+        <w:t>Setting:</w:t>
+      </w:r>
+      <w:r>
+        <w:t xml:space="preserve"> Train station in Spain, 1920’s, purgatory</w:t>
+      </w:r>
+    </w:p>
+    <w:p>
+      <w:r>
+        <w:t>Diction:</w:t>
+      </w:r>
+    </w:p>
+    <w:p>
+      <w:r>
+        <w:t>Syntax:</w:t>
+      </w:r>
+    </w:p>
+    <w:p>
+      <w:r>
+        <w:t>Atmosphere:</w:t>
+      </w:r>
+      <w:r>
+        <w:t xml:space="preserve"> Peaceful, uncertain, tense</w:t>
+      </w:r>
+    </w:p>
+    <w:p>
+      <w:r>
+        <w:t xml:space="preserve">Characters: </w:t>
+      </w:r>
+    </w:p>
+    <w:p>
+      <w:r>
+        <w:t>Narrative style:</w:t>
+      </w:r>
+      <w:r>
+        <w:t xml:space="preserve"> Denotative, spare, literary</w:t>
+      </w:r>
+    </w:p>
+    <w:p>
+      <w:r>
+        <w:t>Narrative perspective:</w:t>
+      </w:r>
+    </w:p>
+    <w:p>
+      <w:r>
+        <w:t>Genre:</w:t>
+      </w:r>
+    </w:p>
+    <w:p>
+      <w:r>
+        <w:t>Plot:</w:t>
+      </w:r>
+    </w:p>
+    <w:p/>
+    <w:p>
+      <w:pPr>
+        <w:rPr>
+          <w:u w:val="single"/>
+        </w:rPr>
+      </w:pPr>
+      <w:r>
+        <w:rPr>
+          <w:u w:val="single"/>
+        </w:rPr>
         <w:t xml:space="preserve">An Occurrence </w:t>
       </w:r>
       <w:r>
+        <w:rPr>
+          <w:u w:val="single"/>
+        </w:rPr>
         <w:t>at</w:t>
       </w:r>
       <w:r>
+        <w:rPr>
+          <w:u w:val="single"/>
+        </w:rPr>
         <w:t xml:space="preserve"> Owl Creek Bridge – Ambrose Bierce</w:t>
       </w:r>
     </w:p>
     <w:p>
       <w:r>
+        <w:t xml:space="preserve">Setting: </w:t>
+      </w:r>
+      <w:r>
+        <w:t>Railroad in northern Alabama during the civil war, around 1864</w:t>
+      </w:r>
+    </w:p>
+    <w:p>
+      <w:r>
+        <w:t>Diction:</w:t>
+      </w:r>
+    </w:p>
+    <w:p>
+      <w:r>
+        <w:t>Syntax:</w:t>
+      </w:r>
+    </w:p>
+    <w:p>
+      <w:r>
+        <w:t xml:space="preserve">Atmosphere: </w:t>
+      </w:r>
+    </w:p>
+    <w:p>
+      <w:r>
+        <w:t xml:space="preserve">Characters: </w:t>
+      </w:r>
+    </w:p>
+    <w:p>
+      <w:r>
+        <w:t xml:space="preserve">Narrative style: </w:t>
+      </w:r>
+    </w:p>
+    <w:p>
+      <w:r>
+        <w:t>Narrative perspective:</w:t>
+      </w:r>
+      <w:r>
+        <w:t xml:space="preserve"> Distance – Chronologically close to the event, spatially from a medium distance. Narrator appears to be someone watching the execution (restricted third person), switches to be focused in his mind (restricted first person)</w:t>
+      </w:r>
+    </w:p>
+    <w:p>
+      <w:r>
+        <w:t>Genre:</w:t>
+      </w:r>
+    </w:p>
+    <w:p>
+      <w:r>
+        <w:lastRenderedPageBreak/>
+        <w:t>Plot:</w:t>
+      </w:r>
+      <w:r>
+        <w:t xml:space="preserve"> </w:t>
+      </w:r>
+      <w:r>
+        <w:rPr>
+          <w:lang w:val="en-CA"/>
+        </w:rPr>
+        <w:t>Begins on the bridge when he is about to be hung, includes his daring escape that happened in a split second when he was being hung.</w:t>
+      </w:r>
+      <w:r>
+        <w:rPr>
+          <w:lang w:val="en-CA"/>
+        </w:rPr>
+        <w:t xml:space="preserve"> Story begins days before, ends when he dies on the bridge</w:t>
+      </w:r>
+    </w:p>
+    <w:p/>
+    <w:p>
+      <w:r>
         <w:t>The Metamorphosis – Franz Kafka</w:t>
       </w:r>
     </w:p>
     <w:p>
       <w:r>
+        <w:t xml:space="preserve">Setting: </w:t>
+      </w:r>
+      <w:r>
+        <w:t xml:space="preserve">Modern world of the traveling salesman Gregor </w:t>
+      </w:r>
+      <w:proofErr w:type="spellStart"/>
+      <w:r>
+        <w:t>Samsa</w:t>
+      </w:r>
+      <w:proofErr w:type="spellEnd"/>
+      <w:r>
+        <w:t xml:space="preserve"> in his parents’ home, 1912.</w:t>
+      </w:r>
+    </w:p>
+    <w:p>
+      <w:r>
+        <w:t>Diction:</w:t>
+      </w:r>
+    </w:p>
+    <w:p>
+      <w:r>
+        <w:t>Syntax:</w:t>
+      </w:r>
+    </w:p>
+    <w:p>
+      <w:r>
+        <w:t xml:space="preserve">Atmosphere: </w:t>
+      </w:r>
+    </w:p>
+    <w:p>
+      <w:r>
+        <w:t xml:space="preserve">Characters: </w:t>
+      </w:r>
+    </w:p>
+    <w:p>
+      <w:r>
+        <w:t xml:space="preserve">Narrative style: </w:t>
+      </w:r>
+      <w:r>
+        <w:t>Denotative, precise</w:t>
+      </w:r>
+    </w:p>
+    <w:p>
+      <w:r>
+        <w:t xml:space="preserve">Narrative perspective: </w:t>
+      </w:r>
+      <w:r>
+        <w:t>3rd person restricted to Gregor (free indirect discourse) both inside and outside; access to the interiority of the character</w:t>
+      </w:r>
+    </w:p>
+    <w:p>
+      <w:r>
+        <w:t>Genre:</w:t>
+      </w:r>
+      <w:r>
+        <w:t xml:space="preserve"> Absurd</w:t>
+      </w:r>
+    </w:p>
+    <w:p>
+      <w:r>
+        <w:t xml:space="preserve">Plot: </w:t>
+      </w:r>
+    </w:p>
+    <w:p/>
+    <w:p>
+      <w:r>
         <w:t>Gilgamesh – Stephen Mitchell</w:t>
       </w:r>
     </w:p>
     <w:p>
       <w:r>
+        <w:t xml:space="preserve">Setting: </w:t>
+      </w:r>
+      <w:r>
+        <w:t>2000 B.C.E</w:t>
+      </w:r>
+    </w:p>
+    <w:p>
+      <w:r>
+        <w:t>Diction:</w:t>
+      </w:r>
+    </w:p>
+    <w:p>
+      <w:r>
+        <w:t>Syntax:</w:t>
+      </w:r>
+    </w:p>
+    <w:p>
+      <w:r>
+        <w:t xml:space="preserve">Atmosphere: </w:t>
+      </w:r>
+    </w:p>
+    <w:p>
+      <w:r>
+        <w:t xml:space="preserve">Characters: </w:t>
+      </w:r>
+    </w:p>
+    <w:p>
+      <w:r>
+        <w:t xml:space="preserve">Narrative style: </w:t>
+      </w:r>
+    </w:p>
+    <w:p>
+      <w:r>
+        <w:t xml:space="preserve">Narrative perspective: </w:t>
+      </w:r>
+    </w:p>
+    <w:p>
+      <w:r>
+        <w:t>Genre:</w:t>
+      </w:r>
+      <w:r>
+        <w:t xml:space="preserve"> Epic</w:t>
+      </w:r>
+    </w:p>
+    <w:p>
+      <w:r>
+        <w:t xml:space="preserve">Plot: </w:t>
+      </w:r>
+    </w:p>
+    <w:p/>
+    <w:p>
+      <w:r>
         <w:t>Oedipus the King –</w:t>
       </w:r>
       <w:r>
@@ -823,6 +1406,56 @@
     </w:p>
     <w:p>
       <w:r>
+        <w:t xml:space="preserve">Setting: </w:t>
+      </w:r>
+    </w:p>
+    <w:p>
+      <w:r>
+        <w:t>Diction:</w:t>
+      </w:r>
+    </w:p>
+    <w:p>
+      <w:r>
+        <w:lastRenderedPageBreak/>
+        <w:t>Syntax:</w:t>
+      </w:r>
+    </w:p>
+    <w:p>
+      <w:r>
+        <w:t xml:space="preserve">Atmosphere: </w:t>
+      </w:r>
+    </w:p>
+    <w:p>
+      <w:r>
+        <w:t xml:space="preserve">Characters: </w:t>
+      </w:r>
+    </w:p>
+    <w:p>
+      <w:r>
+        <w:t xml:space="preserve">Narrative style: </w:t>
+      </w:r>
+    </w:p>
+    <w:p>
+      <w:r>
+        <w:t xml:space="preserve">Narrative perspective: </w:t>
+      </w:r>
+    </w:p>
+    <w:p>
+      <w:r>
+        <w:t>Genre:</w:t>
+      </w:r>
+      <w:r>
+        <w:t xml:space="preserve"> Tragedy</w:t>
+      </w:r>
+    </w:p>
+    <w:p>
+      <w:r>
+        <w:t xml:space="preserve">Plot: </w:t>
+      </w:r>
+    </w:p>
+    <w:p/>
+    <w:p>
+      <w:r>
         <w:t>Pride and Prejudice</w:t>
       </w:r>
       <w:r>
@@ -831,6 +1464,77 @@
     </w:p>
     <w:p>
       <w:r>
+        <w:t xml:space="preserve">Setting: </w:t>
+      </w:r>
+    </w:p>
+    <w:p>
+      <w:r>
+        <w:t>Diction:</w:t>
+      </w:r>
+    </w:p>
+    <w:p>
+      <w:r>
+        <w:t>Syntax:</w:t>
+      </w:r>
+    </w:p>
+    <w:p>
+      <w:r>
+        <w:t xml:space="preserve">Atmosphere: </w:t>
+      </w:r>
+    </w:p>
+    <w:p>
+      <w:r>
+        <w:t xml:space="preserve">Characters: </w:t>
+      </w:r>
+    </w:p>
+    <w:p>
+      <w:r>
+        <w:t xml:space="preserve">Narrative style: </w:t>
+      </w:r>
+      <w:r>
+        <w:t>Spare, elegant, neoclassical, light, witty, ironic</w:t>
+      </w:r>
+    </w:p>
+    <w:p>
+      <w:r>
+        <w:t xml:space="preserve">Narrative perspective: </w:t>
+      </w:r>
+      <w:r>
+        <w:rPr>
+          <w:lang w:val="en-CA"/>
+        </w:rPr>
+        <w:t>3</w:t>
+      </w:r>
+      <w:r>
+        <w:rPr>
+          <w:vertAlign w:val="superscript"/>
+          <w:lang w:val="en-CA"/>
+        </w:rPr>
+        <w:t>rd</w:t>
+      </w:r>
+      <w:r>
+        <w:rPr>
+          <w:lang w:val="en-CA"/>
+        </w:rPr>
+        <w:t xml:space="preserve"> person omniscient with free indirect discourse through Elizabeth</w:t>
+      </w:r>
+    </w:p>
+    <w:p>
+      <w:r>
+        <w:t>Genre:</w:t>
+      </w:r>
+      <w:r>
+        <w:t xml:space="preserve"> Novel</w:t>
+      </w:r>
+    </w:p>
+    <w:p>
+      <w:r>
+        <w:t xml:space="preserve">Plot: </w:t>
+      </w:r>
+    </w:p>
+    <w:p/>
+    <w:p>
+      <w:r>
         <w:t xml:space="preserve">Ghost World </w:t>
       </w:r>
       <w:r>
@@ -841,6 +1545,64 @@
       </w:r>
       <w:r>
         <w:t>Daniel Clowes</w:t>
+      </w:r>
+    </w:p>
+    <w:p>
+      <w:r>
+        <w:t xml:space="preserve">Setting: </w:t>
+      </w:r>
+      <w:r>
+        <w:t>Summer in the mid 90’s, contemporary world. Exact location not known because it doesn’t matter.</w:t>
+      </w:r>
+    </w:p>
+    <w:p>
+      <w:r>
+        <w:t>Diction:</w:t>
+      </w:r>
+    </w:p>
+    <w:p>
+      <w:r>
+        <w:t>Syntax:</w:t>
+      </w:r>
+    </w:p>
+    <w:p>
+      <w:r>
+        <w:t xml:space="preserve">Atmosphere: </w:t>
+      </w:r>
+    </w:p>
+    <w:p>
+      <w:r>
+        <w:t xml:space="preserve">Characters: </w:t>
+      </w:r>
+      <w:r>
+        <w:t>Enid, Becky</w:t>
+      </w:r>
+    </w:p>
+    <w:p>
+      <w:r>
+        <w:t xml:space="preserve">Narrative style: </w:t>
+      </w:r>
+      <w:r>
+        <w:t>Austere, minimalist, back to the basics of cartooning</w:t>
+      </w:r>
+    </w:p>
+    <w:p>
+      <w:r>
+        <w:t xml:space="preserve">Narrative perspective: </w:t>
+      </w:r>
+    </w:p>
+    <w:p>
+      <w:r>
+        <w:t>Genre:</w:t>
+      </w:r>
+      <w:r>
+        <w:t xml:space="preserve"> Graphic novel</w:t>
+      </w:r>
+    </w:p>
+    <w:p>
+      <w:r>
+        <w:lastRenderedPageBreak/>
+        <w:t xml:space="preserve">Plot: </w:t>
       </w:r>
     </w:p>
     <w:p/>
@@ -858,6 +1620,214 @@
 <file path=word/numbering.xml><?xml version="1.0" encoding="utf-8"?>
 <w:numbering xmlns:wpc="http://schemas.microsoft.com/office/word/2010/wordprocessingCanvas" xmlns:cx="http://schemas.microsoft.com/office/drawing/2014/chartex" xmlns:cx1="http://schemas.microsoft.com/office/drawing/2015/9/8/chartex" xmlns:cx2="http://schemas.microsoft.com/office/drawing/2015/10/21/chartex" xmlns:cx3="http://schemas.microsoft.com/office/drawing/2016/5/9/chartex" xmlns:cx4="http://schemas.microsoft.com/office/drawing/2016/5/10/chartex" xmlns:cx5="http://schemas.microsoft.com/office/drawing/2016/5/11/chartex" xmlns:cx6="http://schemas.microsoft.com/office/drawing/2016/5/12/chartex" xmlns:cx7="http://schemas.microsoft.com/office/drawing/2016/5/13/chartex" xmlns:cx8="http://schemas.microsoft.com/office/drawing/2016/5/14/chartex" xmlns:mc="http://schemas.openxmlformats.org/markup-compatibility/2006" xmlns:aink="http://schemas.microsoft.com/office/drawing/2016/ink" xmlns:am3d="http://schemas.microsoft.com/office/drawing/2017/model3d" xmlns:o="urn:schemas-microsoft-com:office:office" xmlns:r="http://schemas.openxmlformats.org/officeDocument/2006/relationships" xmlns:m="http://schemas.openxmlformats.org/officeDocument/2006/math" xmlns:v="urn:schemas-microsoft-com:vml" xmlns:wp14="http://schemas.microsoft.com/office/word/2010/wordprocessingDrawing" xmlns:wp="http://schemas.openxmlformats.org/drawingml/2006/wordprocessingDrawing" xmlns:w10="urn:schemas-microsoft-com:office:word" xmlns:w="http://schemas.openxmlformats.org/wordprocessingml/2006/main" xmlns:w14="http://schemas.microsoft.com/office/word/2010/wordml" xmlns:w15="http://schemas.microsoft.com/office/word/2012/wordml" xmlns:w16se="http://schemas.microsoft.com/office/word/2015/wordml/symex" xmlns:wpg="http://schemas.microsoft.com/office/word/2010/wordprocessingGroup" xmlns:wpi="http://schemas.microsoft.com/office/word/2010/wordprocessingInk" xmlns:wne="http://schemas.microsoft.com/office/word/2006/wordml" xmlns:wps="http://schemas.microsoft.com/office/word/2010/wordprocessingShape" mc:Ignorable="w14 w15 w16se wp14">
   <w:abstractNum w:abstractNumId="0" w15:restartNumberingAfterBreak="0">
+    <w:nsid w:val="00D47526"/>
+    <w:multiLevelType w:val="multilevel"/>
+    <w:tmpl w:val="2B50E068"/>
+    <w:lvl w:ilvl="0">
+      <w:numFmt w:val="bullet"/>
+      <w:lvlText w:val="•"/>
+      <w:lvlJc w:val="left"/>
+      <w:pPr>
+        <w:ind w:left="780" w:hanging="360"/>
+      </w:pPr>
+      <w:rPr>
+        <w:rFonts w:ascii="OpenSymbol" w:eastAsia="OpenSymbol" w:hAnsi="OpenSymbol" w:cs="OpenSymbol"/>
+      </w:rPr>
+    </w:lvl>
+    <w:lvl w:ilvl="1">
+      <w:numFmt w:val="bullet"/>
+      <w:lvlText w:val="◦"/>
+      <w:lvlJc w:val="left"/>
+      <w:pPr>
+        <w:ind w:left="1140" w:hanging="360"/>
+      </w:pPr>
+      <w:rPr>
+        <w:rFonts w:ascii="OpenSymbol" w:eastAsia="OpenSymbol" w:hAnsi="OpenSymbol" w:cs="OpenSymbol"/>
+      </w:rPr>
+    </w:lvl>
+    <w:lvl w:ilvl="2">
+      <w:numFmt w:val="bullet"/>
+      <w:lvlText w:val="▪"/>
+      <w:lvlJc w:val="left"/>
+      <w:pPr>
+        <w:ind w:left="1500" w:hanging="360"/>
+      </w:pPr>
+      <w:rPr>
+        <w:rFonts w:ascii="OpenSymbol" w:eastAsia="OpenSymbol" w:hAnsi="OpenSymbol" w:cs="OpenSymbol"/>
+      </w:rPr>
+    </w:lvl>
+    <w:lvl w:ilvl="3">
+      <w:numFmt w:val="bullet"/>
+      <w:lvlText w:val="•"/>
+      <w:lvlJc w:val="left"/>
+      <w:pPr>
+        <w:ind w:left="1860" w:hanging="360"/>
+      </w:pPr>
+      <w:rPr>
+        <w:rFonts w:ascii="OpenSymbol" w:eastAsia="OpenSymbol" w:hAnsi="OpenSymbol" w:cs="OpenSymbol"/>
+      </w:rPr>
+    </w:lvl>
+    <w:lvl w:ilvl="4">
+      <w:numFmt w:val="bullet"/>
+      <w:lvlText w:val="◦"/>
+      <w:lvlJc w:val="left"/>
+      <w:pPr>
+        <w:ind w:left="2220" w:hanging="360"/>
+      </w:pPr>
+      <w:rPr>
+        <w:rFonts w:ascii="OpenSymbol" w:eastAsia="OpenSymbol" w:hAnsi="OpenSymbol" w:cs="OpenSymbol"/>
+      </w:rPr>
+    </w:lvl>
+    <w:lvl w:ilvl="5">
+      <w:numFmt w:val="bullet"/>
+      <w:lvlText w:val="▪"/>
+      <w:lvlJc w:val="left"/>
+      <w:pPr>
+        <w:ind w:left="2580" w:hanging="360"/>
+      </w:pPr>
+      <w:rPr>
+        <w:rFonts w:ascii="OpenSymbol" w:eastAsia="OpenSymbol" w:hAnsi="OpenSymbol" w:cs="OpenSymbol"/>
+      </w:rPr>
+    </w:lvl>
+    <w:lvl w:ilvl="6">
+      <w:numFmt w:val="bullet"/>
+      <w:lvlText w:val="•"/>
+      <w:lvlJc w:val="left"/>
+      <w:pPr>
+        <w:ind w:left="2940" w:hanging="360"/>
+      </w:pPr>
+      <w:rPr>
+        <w:rFonts w:ascii="OpenSymbol" w:eastAsia="OpenSymbol" w:hAnsi="OpenSymbol" w:cs="OpenSymbol"/>
+      </w:rPr>
+    </w:lvl>
+    <w:lvl w:ilvl="7">
+      <w:numFmt w:val="bullet"/>
+      <w:lvlText w:val="◦"/>
+      <w:lvlJc w:val="left"/>
+      <w:pPr>
+        <w:ind w:left="3300" w:hanging="360"/>
+      </w:pPr>
+      <w:rPr>
+        <w:rFonts w:ascii="OpenSymbol" w:eastAsia="OpenSymbol" w:hAnsi="OpenSymbol" w:cs="OpenSymbol"/>
+      </w:rPr>
+    </w:lvl>
+    <w:lvl w:ilvl="8">
+      <w:numFmt w:val="bullet"/>
+      <w:lvlText w:val="▪"/>
+      <w:lvlJc w:val="left"/>
+      <w:pPr>
+        <w:ind w:left="3660" w:hanging="360"/>
+      </w:pPr>
+      <w:rPr>
+        <w:rFonts w:ascii="OpenSymbol" w:eastAsia="OpenSymbol" w:hAnsi="OpenSymbol" w:cs="OpenSymbol"/>
+      </w:rPr>
+    </w:lvl>
+  </w:abstractNum>
+  <w:abstractNum w:abstractNumId="1" w15:restartNumberingAfterBreak="0">
+    <w:nsid w:val="09B51C26"/>
+    <w:multiLevelType w:val="multilevel"/>
+    <w:tmpl w:val="4A2C0A4A"/>
+    <w:lvl w:ilvl="0">
+      <w:numFmt w:val="bullet"/>
+      <w:lvlText w:val="•"/>
+      <w:lvlJc w:val="left"/>
+      <w:pPr>
+        <w:ind w:left="720" w:hanging="360"/>
+      </w:pPr>
+      <w:rPr>
+        <w:rFonts w:ascii="OpenSymbol" w:eastAsia="OpenSymbol" w:hAnsi="OpenSymbol" w:cs="OpenSymbol"/>
+      </w:rPr>
+    </w:lvl>
+    <w:lvl w:ilvl="1">
+      <w:numFmt w:val="bullet"/>
+      <w:lvlText w:val="◦"/>
+      <w:lvlJc w:val="left"/>
+      <w:pPr>
+        <w:ind w:left="1080" w:hanging="360"/>
+      </w:pPr>
+      <w:rPr>
+        <w:rFonts w:ascii="OpenSymbol" w:eastAsia="OpenSymbol" w:hAnsi="OpenSymbol" w:cs="OpenSymbol"/>
+      </w:rPr>
+    </w:lvl>
+    <w:lvl w:ilvl="2">
+      <w:numFmt w:val="bullet"/>
+      <w:lvlText w:val="▪"/>
+      <w:lvlJc w:val="left"/>
+      <w:pPr>
+        <w:ind w:left="1440" w:hanging="360"/>
+      </w:pPr>
+      <w:rPr>
+        <w:rFonts w:ascii="OpenSymbol" w:eastAsia="OpenSymbol" w:hAnsi="OpenSymbol" w:cs="OpenSymbol"/>
+      </w:rPr>
+    </w:lvl>
+    <w:lvl w:ilvl="3">
+      <w:numFmt w:val="bullet"/>
+      <w:lvlText w:val="•"/>
+      <w:lvlJc w:val="left"/>
+      <w:pPr>
+        <w:ind w:left="1800" w:hanging="360"/>
+      </w:pPr>
+      <w:rPr>
+        <w:rFonts w:ascii="OpenSymbol" w:eastAsia="OpenSymbol" w:hAnsi="OpenSymbol" w:cs="OpenSymbol"/>
+      </w:rPr>
+    </w:lvl>
+    <w:lvl w:ilvl="4">
+      <w:numFmt w:val="bullet"/>
+      <w:lvlText w:val="◦"/>
+      <w:lvlJc w:val="left"/>
+      <w:pPr>
+        <w:ind w:left="2160" w:hanging="360"/>
+      </w:pPr>
+      <w:rPr>
+        <w:rFonts w:ascii="OpenSymbol" w:eastAsia="OpenSymbol" w:hAnsi="OpenSymbol" w:cs="OpenSymbol"/>
+      </w:rPr>
+    </w:lvl>
+    <w:lvl w:ilvl="5">
+      <w:numFmt w:val="bullet"/>
+      <w:lvlText w:val="▪"/>
+      <w:lvlJc w:val="left"/>
+      <w:pPr>
+        <w:ind w:left="2520" w:hanging="360"/>
+      </w:pPr>
+      <w:rPr>
+        <w:rFonts w:ascii="OpenSymbol" w:eastAsia="OpenSymbol" w:hAnsi="OpenSymbol" w:cs="OpenSymbol"/>
+      </w:rPr>
+    </w:lvl>
+    <w:lvl w:ilvl="6">
+      <w:numFmt w:val="bullet"/>
+      <w:lvlText w:val="•"/>
+      <w:lvlJc w:val="left"/>
+      <w:pPr>
+        <w:ind w:left="2880" w:hanging="360"/>
+      </w:pPr>
+      <w:rPr>
+        <w:rFonts w:ascii="OpenSymbol" w:eastAsia="OpenSymbol" w:hAnsi="OpenSymbol" w:cs="OpenSymbol"/>
+      </w:rPr>
+    </w:lvl>
+    <w:lvl w:ilvl="7">
+      <w:numFmt w:val="bullet"/>
+      <w:lvlText w:val="◦"/>
+      <w:lvlJc w:val="left"/>
+      <w:pPr>
+        <w:ind w:left="3240" w:hanging="360"/>
+      </w:pPr>
+      <w:rPr>
+        <w:rFonts w:ascii="OpenSymbol" w:eastAsia="OpenSymbol" w:hAnsi="OpenSymbol" w:cs="OpenSymbol"/>
+      </w:rPr>
+    </w:lvl>
+    <w:lvl w:ilvl="8">
+      <w:numFmt w:val="bullet"/>
+      <w:lvlText w:val="▪"/>
+      <w:lvlJc w:val="left"/>
+      <w:pPr>
+        <w:ind w:left="3600" w:hanging="360"/>
+      </w:pPr>
+      <w:rPr>
+        <w:rFonts w:ascii="OpenSymbol" w:eastAsia="OpenSymbol" w:hAnsi="OpenSymbol" w:cs="OpenSymbol"/>
+      </w:rPr>
+    </w:lvl>
+  </w:abstractNum>
+  <w:abstractNum w:abstractNumId="2" w15:restartNumberingAfterBreak="0">
     <w:nsid w:val="2D624C69"/>
     <w:multiLevelType w:val="multilevel"/>
     <w:tmpl w:val="60065004"/>
@@ -961,7 +1931,7 @@
       </w:rPr>
     </w:lvl>
   </w:abstractNum>
-  <w:abstractNum w:abstractNumId="1" w15:restartNumberingAfterBreak="0">
+  <w:abstractNum w:abstractNumId="3" w15:restartNumberingAfterBreak="0">
     <w:nsid w:val="3E447230"/>
     <w:multiLevelType w:val="multilevel"/>
     <w:tmpl w:val="E0E412B8"/>
@@ -1065,7 +2035,120 @@
       </w:rPr>
     </w:lvl>
   </w:abstractNum>
-  <w:abstractNum w:abstractNumId="2" w15:restartNumberingAfterBreak="0">
+  <w:abstractNum w:abstractNumId="4" w15:restartNumberingAfterBreak="0">
+    <w:nsid w:val="3F1A01E2"/>
+    <w:multiLevelType w:val="hybridMultilevel"/>
+    <w:tmpl w:val="D220AB30"/>
+    <w:lvl w:ilvl="0" w:tplc="04090001">
+      <w:start w:val="1"/>
+      <w:numFmt w:val="bullet"/>
+      <w:lvlText w:val=""/>
+      <w:lvlJc w:val="left"/>
+      <w:pPr>
+        <w:ind w:left="720" w:hanging="360"/>
+      </w:pPr>
+      <w:rPr>
+        <w:rFonts w:ascii="Symbol" w:hAnsi="Symbol" w:hint="default"/>
+      </w:rPr>
+    </w:lvl>
+    <w:lvl w:ilvl="1" w:tplc="04090003" w:tentative="1">
+      <w:start w:val="1"/>
+      <w:numFmt w:val="bullet"/>
+      <w:lvlText w:val="o"/>
+      <w:lvlJc w:val="left"/>
+      <w:pPr>
+        <w:ind w:left="1440" w:hanging="360"/>
+      </w:pPr>
+      <w:rPr>
+        <w:rFonts w:ascii="Courier New" w:hAnsi="Courier New" w:cs="Courier New" w:hint="default"/>
+      </w:rPr>
+    </w:lvl>
+    <w:lvl w:ilvl="2" w:tplc="04090005" w:tentative="1">
+      <w:start w:val="1"/>
+      <w:numFmt w:val="bullet"/>
+      <w:lvlText w:val=""/>
+      <w:lvlJc w:val="left"/>
+      <w:pPr>
+        <w:ind w:left="2160" w:hanging="360"/>
+      </w:pPr>
+      <w:rPr>
+        <w:rFonts w:ascii="Wingdings" w:hAnsi="Wingdings" w:hint="default"/>
+      </w:rPr>
+    </w:lvl>
+    <w:lvl w:ilvl="3" w:tplc="04090001" w:tentative="1">
+      <w:start w:val="1"/>
+      <w:numFmt w:val="bullet"/>
+      <w:lvlText w:val=""/>
+      <w:lvlJc w:val="left"/>
+      <w:pPr>
+        <w:ind w:left="2880" w:hanging="360"/>
+      </w:pPr>
+      <w:rPr>
+        <w:rFonts w:ascii="Symbol" w:hAnsi="Symbol" w:hint="default"/>
+      </w:rPr>
+    </w:lvl>
+    <w:lvl w:ilvl="4" w:tplc="04090003" w:tentative="1">
+      <w:start w:val="1"/>
+      <w:numFmt w:val="bullet"/>
+      <w:lvlText w:val="o"/>
+      <w:lvlJc w:val="left"/>
+      <w:pPr>
+        <w:ind w:left="3600" w:hanging="360"/>
+      </w:pPr>
+      <w:rPr>
+        <w:rFonts w:ascii="Courier New" w:hAnsi="Courier New" w:cs="Courier New" w:hint="default"/>
+      </w:rPr>
+    </w:lvl>
+    <w:lvl w:ilvl="5" w:tplc="04090005" w:tentative="1">
+      <w:start w:val="1"/>
+      <w:numFmt w:val="bullet"/>
+      <w:lvlText w:val=""/>
+      <w:lvlJc w:val="left"/>
+      <w:pPr>
+        <w:ind w:left="4320" w:hanging="360"/>
+      </w:pPr>
+      <w:rPr>
+        <w:rFonts w:ascii="Wingdings" w:hAnsi="Wingdings" w:hint="default"/>
+      </w:rPr>
+    </w:lvl>
+    <w:lvl w:ilvl="6" w:tplc="04090001" w:tentative="1">
+      <w:start w:val="1"/>
+      <w:numFmt w:val="bullet"/>
+      <w:lvlText w:val=""/>
+      <w:lvlJc w:val="left"/>
+      <w:pPr>
+        <w:ind w:left="5040" w:hanging="360"/>
+      </w:pPr>
+      <w:rPr>
+        <w:rFonts w:ascii="Symbol" w:hAnsi="Symbol" w:hint="default"/>
+      </w:rPr>
+    </w:lvl>
+    <w:lvl w:ilvl="7" w:tplc="04090003" w:tentative="1">
+      <w:start w:val="1"/>
+      <w:numFmt w:val="bullet"/>
+      <w:lvlText w:val="o"/>
+      <w:lvlJc w:val="left"/>
+      <w:pPr>
+        <w:ind w:left="5760" w:hanging="360"/>
+      </w:pPr>
+      <w:rPr>
+        <w:rFonts w:ascii="Courier New" w:hAnsi="Courier New" w:cs="Courier New" w:hint="default"/>
+      </w:rPr>
+    </w:lvl>
+    <w:lvl w:ilvl="8" w:tplc="04090005" w:tentative="1">
+      <w:start w:val="1"/>
+      <w:numFmt w:val="bullet"/>
+      <w:lvlText w:val=""/>
+      <w:lvlJc w:val="left"/>
+      <w:pPr>
+        <w:ind w:left="6480" w:hanging="360"/>
+      </w:pPr>
+      <w:rPr>
+        <w:rFonts w:ascii="Wingdings" w:hAnsi="Wingdings" w:hint="default"/>
+      </w:rPr>
+    </w:lvl>
+  </w:abstractNum>
+  <w:abstractNum w:abstractNumId="5" w15:restartNumberingAfterBreak="0">
     <w:nsid w:val="53B04643"/>
     <w:multiLevelType w:val="multilevel"/>
     <w:tmpl w:val="523407DE"/>
@@ -1169,7 +2252,7 @@
       </w:rPr>
     </w:lvl>
   </w:abstractNum>
-  <w:abstractNum w:abstractNumId="3" w15:restartNumberingAfterBreak="0">
+  <w:abstractNum w:abstractNumId="6" w15:restartNumberingAfterBreak="0">
     <w:nsid w:val="62A9378D"/>
     <w:multiLevelType w:val="multilevel"/>
     <w:tmpl w:val="B96A8C96"/>
@@ -1274,15 +2357,24 @@
     </w:lvl>
   </w:abstractNum>
   <w:num w:numId="1">
+    <w:abstractNumId w:val="2"/>
+  </w:num>
+  <w:num w:numId="2">
+    <w:abstractNumId w:val="6"/>
+  </w:num>
+  <w:num w:numId="3">
+    <w:abstractNumId w:val="5"/>
+  </w:num>
+  <w:num w:numId="4">
+    <w:abstractNumId w:val="3"/>
+  </w:num>
+  <w:num w:numId="5">
+    <w:abstractNumId w:val="4"/>
+  </w:num>
+  <w:num w:numId="6">
     <w:abstractNumId w:val="0"/>
   </w:num>
-  <w:num w:numId="2">
-    <w:abstractNumId w:val="3"/>
-  </w:num>
-  <w:num w:numId="3">
-    <w:abstractNumId w:val="2"/>
-  </w:num>
-  <w:num w:numId="4">
+  <w:num w:numId="7">
     <w:abstractNumId w:val="1"/>
   </w:num>
 </w:numbering>
@@ -1729,6 +2821,17 @@
       <w:lang w:val="en-CA" w:eastAsia="zh-CN" w:bidi="hi-IN"/>
     </w:rPr>
   </w:style>
+  <w:style w:type="paragraph" w:styleId="ListParagraph">
+    <w:name w:val="List Paragraph"/>
+    <w:basedOn w:val="Normal"/>
+    <w:uiPriority w:val="34"/>
+    <w:qFormat/>
+    <w:rsid w:val="0035700F"/>
+    <w:pPr>
+      <w:ind w:left="720"/>
+      <w:contextualSpacing/>
+    </w:pPr>
+  </w:style>
 </w:styles>
 </file>
 
@@ -1998,7 +3101,7 @@
 </file>
 
 <file path=customXml/itemProps1.xml><?xml version="1.0" encoding="utf-8"?>
-<ds:datastoreItem xmlns:ds="http://schemas.openxmlformats.org/officeDocument/2006/customXml" ds:itemID="{1EB62BBB-C0F8-4B85-B839-CCB9900CDC18}">
+<ds:datastoreItem xmlns:ds="http://schemas.openxmlformats.org/officeDocument/2006/customXml" ds:itemID="{81156A35-63DC-4E50-84B7-CA1DDA032D1F}">
   <ds:schemaRefs>
     <ds:schemaRef ds:uri="http://schemas.openxmlformats.org/officeDocument/2006/bibliography"/>
   </ds:schemaRefs>

</xml_diff>

<commit_message>
last of english note updates
</commit_message>
<xml_diff>
--- a/English 1027f/Exam_study.docx
+++ b/English 1027f/Exam_study.docx
@@ -9,6 +9,16 @@
           <w:u w:val="single"/>
         </w:rPr>
       </w:pPr>
+    </w:p>
+    <w:p>
+      <w:pPr>
+        <w:rPr>
+          <w:b/>
+          <w:u w:val="single"/>
+        </w:rPr>
+      </w:pPr>
+      <w:bookmarkStart w:id="0" w:name="_GoBack"/>
+      <w:bookmarkEnd w:id="0"/>
       <w:r>
         <w:rPr>
           <w:b/>
@@ -522,6 +532,7 @@
           <w:bCs/>
           <w:lang w:val="en-CA"/>
         </w:rPr>
+        <w:lastRenderedPageBreak/>
         <w:t xml:space="preserve">Elaborate </w:t>
       </w:r>
       <w:r>
@@ -590,7 +601,6 @@
           <w:bCs/>
           <w:lang w:val="en-CA"/>
         </w:rPr>
-        <w:lastRenderedPageBreak/>
         <w:t xml:space="preserve">Passionate </w:t>
       </w:r>
       <w:r>
@@ -1860,8 +1870,6 @@
         </w:rPr>
         <w:t>Third</w:t>
       </w:r>
-      <w:bookmarkStart w:id="0" w:name="_GoBack"/>
-      <w:bookmarkEnd w:id="0"/>
       <w:r>
         <w:rPr>
           <w:lang w:val="en-CA"/>
@@ -3514,7 +3522,7 @@
 </file>
 
 <file path=customXml/itemProps1.xml><?xml version="1.0" encoding="utf-8"?>
-<ds:datastoreItem xmlns:ds="http://schemas.openxmlformats.org/officeDocument/2006/customXml" ds:itemID="{76B83047-911A-476B-979F-734E24DD5BC3}">
+<ds:datastoreItem xmlns:ds="http://schemas.openxmlformats.org/officeDocument/2006/customXml" ds:itemID="{296CE1FD-9D21-4F1C-A46F-0A3030F83F26}">
   <ds:schemaRefs>
     <ds:schemaRef ds:uri="http://schemas.openxmlformats.org/officeDocument/2006/bibliography"/>
   </ds:schemaRefs>

</xml_diff>